<commit_message>
tracked changes on coverletter/significance
</commit_message>
<xml_diff>
--- a/paper/cover_letter.docx
+++ b/paper/cover_letter.docx
@@ -4,379 +4,1371 @@
   <w:body>
     <w:p>
       <w:pPr>
+        <w:spacing w:after="0" w:line="240" w:lineRule="auto"/>
         <w:jc w:val="right"/>
         <w:rPr>
-          <w:color w:val="000000"/>
-        </w:rPr>
+          <w:rFonts w:ascii="Times" w:hAnsi="Times"/>
+          <w:color w:val="000000"/>
+          <w:rPrChange w:id="0" w:author="Michael C Frank" w:date="2014-04-25T13:39:00Z">
+            <w:rPr>
+              <w:color w:val="000000"/>
+            </w:rPr>
+          </w:rPrChange>
+        </w:rPr>
+        <w:pPrChange w:id="1" w:author="Michael C Frank" w:date="2014-04-25T13:40:00Z">
+          <w:pPr>
+            <w:jc w:val="right"/>
+          </w:pPr>
+        </w:pPrChange>
       </w:pPr>
       <w:r>
         <w:rPr>
-          <w:color w:val="000000"/>
+          <w:rFonts w:ascii="Times" w:hAnsi="Times"/>
+          <w:color w:val="000000"/>
+          <w:rPrChange w:id="2" w:author="Michael C Frank" w:date="2014-04-25T13:39:00Z">
+            <w:rPr>
+              <w:color w:val="000000"/>
+            </w:rPr>
+          </w:rPrChange>
         </w:rPr>
         <w:t>Apr</w:t>
       </w:r>
       <w:r>
         <w:rPr>
-          <w:color w:val="000000"/>
+          <w:rFonts w:ascii="Times" w:hAnsi="Times"/>
+          <w:color w:val="000000"/>
+          <w:rPrChange w:id="3" w:author="Michael C Frank" w:date="2014-04-25T13:39:00Z">
+            <w:rPr>
+              <w:color w:val="000000"/>
+            </w:rPr>
+          </w:rPrChange>
         </w:rPr>
         <w:t xml:space="preserve"> 2</w:t>
       </w:r>
       <w:r>
         <w:rPr>
-          <w:color w:val="000000"/>
+          <w:rFonts w:ascii="Times" w:hAnsi="Times"/>
+          <w:color w:val="000000"/>
+          <w:rPrChange w:id="4" w:author="Michael C Frank" w:date="2014-04-25T13:39:00Z">
+            <w:rPr>
+              <w:color w:val="000000"/>
+            </w:rPr>
+          </w:rPrChange>
         </w:rPr>
         <w:t>4</w:t>
       </w:r>
       <w:r>
         <w:rPr>
-          <w:color w:val="000000"/>
+          <w:rFonts w:ascii="Times" w:hAnsi="Times"/>
+          <w:color w:val="000000"/>
+          <w:rPrChange w:id="5" w:author="Michael C Frank" w:date="2014-04-25T13:39:00Z">
+            <w:rPr>
+              <w:color w:val="000000"/>
+            </w:rPr>
+          </w:rPrChange>
         </w:rPr>
         <w:t>, 201</w:t>
       </w:r>
       <w:r>
         <w:rPr>
-          <w:color w:val="000000"/>
+          <w:rFonts w:ascii="Times" w:hAnsi="Times"/>
+          <w:color w:val="000000"/>
+          <w:rPrChange w:id="6" w:author="Michael C Frank" w:date="2014-04-25T13:39:00Z">
+            <w:rPr>
+              <w:color w:val="000000"/>
+            </w:rPr>
+          </w:rPrChange>
         </w:rPr>
         <w:t>3</w:t>
       </w:r>
     </w:p>
     <w:p>
       <w:pPr>
-        <w:rPr>
-          <w:color w:val="000000"/>
-        </w:rPr>
+        <w:spacing w:after="0" w:line="240" w:lineRule="auto"/>
+        <w:rPr>
+          <w:ins w:id="7" w:author="Michael C Frank" w:date="2014-04-25T13:40:00Z"/>
+          <w:rFonts w:ascii="Times" w:hAnsi="Times"/>
+          <w:color w:val="000000"/>
+        </w:rPr>
+        <w:pPrChange w:id="8" w:author="Michael C Frank" w:date="2014-04-25T13:40:00Z">
+          <w:pPr/>
+        </w:pPrChange>
       </w:pPr>
-      <w:r>
-        <w:rPr>
-          <w:color w:val="000000"/>
-        </w:rPr>
-        <w:t xml:space="preserve">Dear Professor </w:t>
-      </w:r>
-      <w:proofErr w:type="spellStart"/>
-      <w:r>
-        <w:t>Vema</w:t>
-      </w:r>
-      <w:proofErr w:type="spellEnd"/>
-      <w:r>
-        <w:t>,</w:t>
-      </w:r>
     </w:p>
     <w:p>
       <w:pPr>
-        <w:rPr>
-          <w:color w:val="000000"/>
-        </w:rPr>
+        <w:spacing w:after="0" w:line="240" w:lineRule="auto"/>
+        <w:rPr>
+          <w:rFonts w:ascii="Times" w:hAnsi="Times"/>
+          <w:color w:val="000000"/>
+          <w:rPrChange w:id="9" w:author="Michael C Frank" w:date="2014-04-25T13:39:00Z">
+            <w:rPr>
+              <w:color w:val="000000"/>
+            </w:rPr>
+          </w:rPrChange>
+        </w:rPr>
+        <w:pPrChange w:id="10" w:author="Michael C Frank" w:date="2014-04-25T13:40:00Z">
+          <w:pPr/>
+        </w:pPrChange>
       </w:pPr>
       <w:r>
         <w:rPr>
-          <w:color w:val="000000"/>
-        </w:rPr>
-        <w:tab/>
-        <w:t>Please find the attached manuscript “</w:t>
-      </w:r>
-      <w:r>
-        <w:rPr>
-          <w:color w:val="000000"/>
-        </w:rPr>
-        <w:t>An Integrative Account of Constraints on Cross-Situational Learning</w:t>
-      </w:r>
-      <w:r>
-        <w:rPr>
-          <w:color w:val="000000"/>
-        </w:rPr>
-        <w:t xml:space="preserve">” that we would like to submit for publication in </w:t>
-      </w:r>
-      <w:r>
-        <w:rPr>
-          <w:i/>
-          <w:color w:val="000000"/>
-        </w:rPr>
-        <w:t>The Proceedings of the National Academy of Sciences</w:t>
-      </w:r>
-      <w:r>
-        <w:rPr>
-          <w:color w:val="000000"/>
-        </w:rPr>
-        <w:t xml:space="preserve">. The paper contains a set of experiments </w:t>
-      </w:r>
-      <w:r>
-        <w:rPr>
-          <w:color w:val="000000"/>
-        </w:rPr>
-        <w:t>and computational model</w:t>
-      </w:r>
-      <w:r>
-        <w:rPr>
-          <w:color w:val="000000"/>
-        </w:rPr>
-        <w:t>s</w:t>
-      </w:r>
-      <w:r>
-        <w:rPr>
-          <w:color w:val="000000"/>
-        </w:rPr>
-        <w:t xml:space="preserve"> that together </w:t>
-      </w:r>
-      <w:r>
-        <w:rPr>
-          <w:color w:val="000000"/>
-        </w:rPr>
-        <w:t xml:space="preserve">unify </w:t>
-      </w:r>
-      <w:proofErr w:type="gramStart"/>
-      <w:r>
-        <w:rPr>
-          <w:color w:val="000000"/>
-        </w:rPr>
-        <w:t>previously-opposed</w:t>
-      </w:r>
-      <w:proofErr w:type="gramEnd"/>
-      <w:r>
-        <w:rPr>
-          <w:color w:val="000000"/>
-        </w:rPr>
-        <w:t xml:space="preserve"> perspectives on t</w:t>
-      </w:r>
-      <w:r>
-        <w:rPr>
-          <w:color w:val="000000"/>
-        </w:rPr>
-        <w:t>he mechanisms humans use to learn words’ meanings from ambiguous situations</w:t>
-      </w:r>
-      <w:r>
-        <w:rPr>
-          <w:color w:val="000000"/>
-        </w:rPr>
-        <w:t xml:space="preserve">. </w:t>
+          <w:rFonts w:ascii="Times" w:hAnsi="Times"/>
+          <w:color w:val="000000"/>
+          <w:rPrChange w:id="11" w:author="Michael C Frank" w:date="2014-04-25T13:39:00Z">
+            <w:rPr>
+              <w:color w:val="000000"/>
+            </w:rPr>
+          </w:rPrChange>
+        </w:rPr>
+        <w:t xml:space="preserve">Dear Professor </w:t>
+      </w:r>
+      <w:r>
+        <w:rPr>
+          <w:rFonts w:ascii="Times" w:hAnsi="Times"/>
+          <w:rPrChange w:id="12" w:author="Michael C Frank" w:date="2014-04-25T13:39:00Z">
+            <w:rPr/>
+          </w:rPrChange>
+        </w:rPr>
+        <w:t>Vema,</w:t>
       </w:r>
     </w:p>
     <w:p>
       <w:pPr>
-        <w:ind w:firstLine="720"/>
-        <w:rPr>
-          <w:color w:val="000000"/>
-        </w:rPr>
+        <w:spacing w:after="0" w:line="240" w:lineRule="auto"/>
+        <w:rPr>
+          <w:ins w:id="13" w:author="Michael C Frank" w:date="2014-04-25T13:40:00Z"/>
+          <w:rFonts w:ascii="Times" w:hAnsi="Times"/>
+          <w:color w:val="000000"/>
+        </w:rPr>
+        <w:pPrChange w:id="14" w:author="Michael C Frank" w:date="2014-04-25T13:40:00Z">
+          <w:pPr/>
+        </w:pPrChange>
       </w:pPr>
-      <w:r>
-        <w:rPr>
-          <w:color w:val="000000"/>
-        </w:rPr>
-        <w:t xml:space="preserve">Across a number of problems in language acquisition, there is significant debate about the </w:t>
-      </w:r>
-      <w:r>
-        <w:rPr>
-          <w:color w:val="000000"/>
-        </w:rPr>
-        <w:t xml:space="preserve">processes humans use to learn from the statistics of their language environments. </w:t>
-      </w:r>
-      <w:r>
-        <w:rPr>
-          <w:color w:val="000000"/>
-        </w:rPr>
-        <w:t xml:space="preserve">We focus on one sub-problem---learning the meanings of concrete nouns---to show that these debates </w:t>
-      </w:r>
-      <w:r>
-        <w:rPr>
-          <w:color w:val="000000"/>
-        </w:rPr>
-        <w:t xml:space="preserve">are </w:t>
-      </w:r>
-      <w:r>
-        <w:rPr>
-          <w:color w:val="000000"/>
-        </w:rPr>
-        <w:t xml:space="preserve">likely </w:t>
-      </w:r>
-      <w:proofErr w:type="gramStart"/>
-      <w:r>
-        <w:rPr>
-          <w:color w:val="000000"/>
-        </w:rPr>
-        <w:t>ill</w:t>
-      </w:r>
-      <w:r>
-        <w:rPr>
-          <w:color w:val="000000"/>
-        </w:rPr>
-        <w:t>-posed</w:t>
-      </w:r>
-      <w:proofErr w:type="gramEnd"/>
-      <w:r>
-        <w:rPr>
-          <w:color w:val="000000"/>
-        </w:rPr>
-        <w:t xml:space="preserve">. We </w:t>
-      </w:r>
-      <w:r>
-        <w:rPr>
-          <w:color w:val="000000"/>
-        </w:rPr>
-        <w:t xml:space="preserve">present a unify framework that accounts for </w:t>
-      </w:r>
-      <w:proofErr w:type="gramStart"/>
-      <w:r>
-        <w:rPr>
-          <w:color w:val="000000"/>
-        </w:rPr>
-        <w:t>previously-contentious</w:t>
-      </w:r>
-      <w:proofErr w:type="gramEnd"/>
-      <w:r>
-        <w:rPr>
-          <w:color w:val="000000"/>
-        </w:rPr>
-        <w:t xml:space="preserve"> data and also makes near-perfect quantitative predictions about a large set of novel data presented here.</w:t>
-      </w:r>
     </w:p>
     <w:p>
       <w:pPr>
-        <w:rPr>
-          <w:color w:val="000000"/>
-        </w:rPr>
+        <w:spacing w:after="0" w:line="240" w:lineRule="auto"/>
+        <w:rPr>
+          <w:rFonts w:ascii="Times" w:hAnsi="Times"/>
+          <w:color w:val="000000"/>
+          <w:rPrChange w:id="15" w:author="Michael C Frank" w:date="2014-04-25T13:39:00Z">
+            <w:rPr>
+              <w:color w:val="000000"/>
+            </w:rPr>
+          </w:rPrChange>
+        </w:rPr>
+        <w:pPrChange w:id="16" w:author="Michael C Frank" w:date="2014-04-25T13:40:00Z">
+          <w:pPr/>
+        </w:pPrChange>
       </w:pPr>
-      <w:r>
-        <w:rPr>
-          <w:color w:val="000000"/>
-        </w:rPr>
-        <w:t xml:space="preserve">We would like to suggest Richard </w:t>
-      </w:r>
-      <w:proofErr w:type="spellStart"/>
-      <w:r>
-        <w:rPr>
-          <w:color w:val="000000"/>
-        </w:rPr>
-        <w:t>Shiffrin</w:t>
-      </w:r>
-      <w:proofErr w:type="spellEnd"/>
-      <w:r>
-        <w:rPr>
-          <w:color w:val="000000"/>
-        </w:rPr>
-        <w:t xml:space="preserve">, Richard </w:t>
-      </w:r>
-      <w:proofErr w:type="spellStart"/>
-      <w:r>
-        <w:rPr>
-          <w:color w:val="000000"/>
-        </w:rPr>
-        <w:t>Aslin</w:t>
-      </w:r>
-      <w:proofErr w:type="spellEnd"/>
-      <w:r>
-        <w:rPr>
-          <w:color w:val="000000"/>
-        </w:rPr>
-        <w:t xml:space="preserve">, and John Anderson as potential editors for this paper. Professors </w:t>
-      </w:r>
-      <w:proofErr w:type="spellStart"/>
-      <w:r>
-        <w:rPr>
-          <w:color w:val="000000"/>
-        </w:rPr>
-        <w:t>Shiffrin</w:t>
-      </w:r>
-      <w:proofErr w:type="spellEnd"/>
-      <w:r>
-        <w:rPr>
-          <w:color w:val="000000"/>
-        </w:rPr>
-        <w:t xml:space="preserve"> and Anderson are both experts in the analysis of human memory as well as the kinds of computational models we present here. Professor </w:t>
-      </w:r>
-      <w:proofErr w:type="spellStart"/>
-      <w:r>
-        <w:rPr>
-          <w:color w:val="000000"/>
-        </w:rPr>
-        <w:t>Aslin</w:t>
-      </w:r>
-      <w:proofErr w:type="spellEnd"/>
-      <w:r>
-        <w:rPr>
-          <w:color w:val="000000"/>
-        </w:rPr>
-        <w:t xml:space="preserve"> is an expert in the domain of early language learning and thus </w:t>
-      </w:r>
-      <w:proofErr w:type="gramStart"/>
-      <w:r>
-        <w:rPr>
-          <w:color w:val="000000"/>
-        </w:rPr>
-        <w:t>well-positioned</w:t>
-      </w:r>
-      <w:proofErr w:type="gramEnd"/>
-      <w:r>
-        <w:rPr>
-          <w:color w:val="000000"/>
-        </w:rPr>
-        <w:t xml:space="preserve"> to determine the value of the contribution presented her.</w:t>
-      </w:r>
-      <w:bookmarkStart w:id="0" w:name="_GoBack"/>
-      <w:bookmarkEnd w:id="0"/>
+      <w:del w:id="17" w:author="Michael C Frank" w:date="2014-04-25T13:37:00Z">
+        <w:r>
+          <w:rPr>
+            <w:rFonts w:ascii="Times" w:hAnsi="Times"/>
+            <w:color w:val="000000"/>
+            <w:rPrChange w:id="18" w:author="Michael C Frank" w:date="2014-04-25T13:39:00Z">
+              <w:rPr>
+                <w:color w:val="000000"/>
+              </w:rPr>
+            </w:rPrChange>
+          </w:rPr>
+          <w:tab/>
+        </w:r>
+      </w:del>
+      <w:r>
+        <w:rPr>
+          <w:rFonts w:ascii="Times" w:hAnsi="Times"/>
+          <w:color w:val="000000"/>
+          <w:rPrChange w:id="19" w:author="Michael C Frank" w:date="2014-04-25T13:39:00Z">
+            <w:rPr>
+              <w:color w:val="000000"/>
+            </w:rPr>
+          </w:rPrChange>
+        </w:rPr>
+        <w:t>Please find the attached manuscript “</w:t>
+      </w:r>
+      <w:r>
+        <w:rPr>
+          <w:rFonts w:ascii="Times" w:hAnsi="Times"/>
+          <w:color w:val="000000"/>
+          <w:rPrChange w:id="20" w:author="Michael C Frank" w:date="2014-04-25T13:39:00Z">
+            <w:rPr>
+              <w:color w:val="000000"/>
+            </w:rPr>
+          </w:rPrChange>
+        </w:rPr>
+        <w:t>An Integrative Account of Constraints on Cross-Situational Learning</w:t>
+      </w:r>
+      <w:r>
+        <w:rPr>
+          <w:rFonts w:ascii="Times" w:hAnsi="Times"/>
+          <w:color w:val="000000"/>
+          <w:rPrChange w:id="21" w:author="Michael C Frank" w:date="2014-04-25T13:39:00Z">
+            <w:rPr>
+              <w:color w:val="000000"/>
+            </w:rPr>
+          </w:rPrChange>
+        </w:rPr>
+        <w:t>”</w:t>
+      </w:r>
+      <w:ins w:id="22" w:author="Michael C Frank" w:date="2014-04-25T13:39:00Z">
+        <w:r>
+          <w:rPr>
+            <w:rFonts w:ascii="Times" w:hAnsi="Times"/>
+            <w:color w:val="000000"/>
+          </w:rPr>
+          <w:t>;</w:t>
+        </w:r>
+      </w:ins>
+      <w:del w:id="23" w:author="Michael C Frank" w:date="2014-04-25T13:39:00Z">
+        <w:r>
+          <w:rPr>
+            <w:rFonts w:ascii="Times" w:hAnsi="Times"/>
+            <w:color w:val="000000"/>
+            <w:rPrChange w:id="24" w:author="Michael C Frank" w:date="2014-04-25T13:39:00Z">
+              <w:rPr>
+                <w:color w:val="000000"/>
+              </w:rPr>
+            </w:rPrChange>
+          </w:rPr>
+          <w:delText xml:space="preserve"> </w:delText>
+        </w:r>
+      </w:del>
+      <w:ins w:id="25" w:author="Michael C Frank" w:date="2014-04-25T13:39:00Z">
+        <w:r>
+          <w:rPr>
+            <w:rFonts w:ascii="Times" w:hAnsi="Times"/>
+            <w:color w:val="000000"/>
+          </w:rPr>
+          <w:t xml:space="preserve"> </w:t>
+        </w:r>
+      </w:ins>
+      <w:del w:id="26" w:author="Michael C Frank" w:date="2014-04-25T13:39:00Z">
+        <w:r>
+          <w:rPr>
+            <w:rFonts w:ascii="Times" w:hAnsi="Times"/>
+            <w:color w:val="000000"/>
+            <w:rPrChange w:id="27" w:author="Michael C Frank" w:date="2014-04-25T13:39:00Z">
+              <w:rPr>
+                <w:color w:val="000000"/>
+              </w:rPr>
+            </w:rPrChange>
+          </w:rPr>
+          <w:delText xml:space="preserve">that we would like to </w:delText>
+        </w:r>
+      </w:del>
+      <w:ins w:id="28" w:author="Michael C Frank" w:date="2014-04-25T13:39:00Z">
+        <w:r>
+          <w:rPr>
+            <w:rFonts w:ascii="Times" w:hAnsi="Times"/>
+            <w:color w:val="000000"/>
+          </w:rPr>
+          <w:t xml:space="preserve">we are </w:t>
+        </w:r>
+      </w:ins>
+      <w:r>
+        <w:rPr>
+          <w:rFonts w:ascii="Times" w:hAnsi="Times"/>
+          <w:color w:val="000000"/>
+          <w:rPrChange w:id="29" w:author="Michael C Frank" w:date="2014-04-25T13:39:00Z">
+            <w:rPr>
+              <w:color w:val="000000"/>
+            </w:rPr>
+          </w:rPrChange>
+        </w:rPr>
+        <w:t>submit</w:t>
+      </w:r>
+      <w:ins w:id="30" w:author="Michael C Frank" w:date="2014-04-25T13:39:00Z">
+        <w:r>
+          <w:rPr>
+            <w:rFonts w:ascii="Times" w:hAnsi="Times"/>
+            <w:color w:val="000000"/>
+          </w:rPr>
+          <w:t xml:space="preserve">ting this work </w:t>
+        </w:r>
+      </w:ins>
+      <w:del w:id="31" w:author="Michael C Frank" w:date="2014-04-25T13:39:00Z">
+        <w:r>
+          <w:rPr>
+            <w:rFonts w:ascii="Times" w:hAnsi="Times"/>
+            <w:color w:val="000000"/>
+            <w:rPrChange w:id="32" w:author="Michael C Frank" w:date="2014-04-25T13:39:00Z">
+              <w:rPr>
+                <w:color w:val="000000"/>
+              </w:rPr>
+            </w:rPrChange>
+          </w:rPr>
+          <w:delText xml:space="preserve"> </w:delText>
+        </w:r>
+      </w:del>
+      <w:r>
+        <w:rPr>
+          <w:rFonts w:ascii="Times" w:hAnsi="Times"/>
+          <w:color w:val="000000"/>
+          <w:rPrChange w:id="33" w:author="Michael C Frank" w:date="2014-04-25T13:39:00Z">
+            <w:rPr>
+              <w:color w:val="000000"/>
+            </w:rPr>
+          </w:rPrChange>
+        </w:rPr>
+        <w:t xml:space="preserve">for publication in </w:t>
+      </w:r>
+      <w:r>
+        <w:rPr>
+          <w:rFonts w:ascii="Times" w:hAnsi="Times"/>
+          <w:i/>
+          <w:color w:val="000000"/>
+          <w:rPrChange w:id="34" w:author="Michael C Frank" w:date="2014-04-25T13:39:00Z">
+            <w:rPr>
+              <w:i/>
+              <w:color w:val="000000"/>
+            </w:rPr>
+          </w:rPrChange>
+        </w:rPr>
+        <w:t>The Proceedings of the National Academy of Sciences</w:t>
+      </w:r>
+      <w:r>
+        <w:rPr>
+          <w:rFonts w:ascii="Times" w:hAnsi="Times"/>
+          <w:color w:val="000000"/>
+          <w:rPrChange w:id="35" w:author="Michael C Frank" w:date="2014-04-25T13:39:00Z">
+            <w:rPr>
+              <w:color w:val="000000"/>
+            </w:rPr>
+          </w:rPrChange>
+        </w:rPr>
+        <w:t xml:space="preserve">. The paper contains a set of experiments </w:t>
+      </w:r>
+      <w:r>
+        <w:rPr>
+          <w:rFonts w:ascii="Times" w:hAnsi="Times"/>
+          <w:color w:val="000000"/>
+          <w:rPrChange w:id="36" w:author="Michael C Frank" w:date="2014-04-25T13:39:00Z">
+            <w:rPr>
+              <w:color w:val="000000"/>
+            </w:rPr>
+          </w:rPrChange>
+        </w:rPr>
+        <w:t>and computational model</w:t>
+      </w:r>
+      <w:r>
+        <w:rPr>
+          <w:rFonts w:ascii="Times" w:hAnsi="Times"/>
+          <w:color w:val="000000"/>
+          <w:rPrChange w:id="37" w:author="Michael C Frank" w:date="2014-04-25T13:39:00Z">
+            <w:rPr>
+              <w:color w:val="000000"/>
+            </w:rPr>
+          </w:rPrChange>
+        </w:rPr>
+        <w:t>s</w:t>
+      </w:r>
+      <w:r>
+        <w:rPr>
+          <w:rFonts w:ascii="Times" w:hAnsi="Times"/>
+          <w:color w:val="000000"/>
+          <w:rPrChange w:id="38" w:author="Michael C Frank" w:date="2014-04-25T13:39:00Z">
+            <w:rPr>
+              <w:color w:val="000000"/>
+            </w:rPr>
+          </w:rPrChange>
+        </w:rPr>
+        <w:t xml:space="preserve"> that together </w:t>
+      </w:r>
+      <w:r>
+        <w:rPr>
+          <w:rFonts w:ascii="Times" w:hAnsi="Times"/>
+          <w:color w:val="000000"/>
+          <w:rPrChange w:id="39" w:author="Michael C Frank" w:date="2014-04-25T13:39:00Z">
+            <w:rPr>
+              <w:color w:val="000000"/>
+            </w:rPr>
+          </w:rPrChange>
+        </w:rPr>
+        <w:t>unify previously-opposed perspectives on t</w:t>
+      </w:r>
+      <w:r>
+        <w:rPr>
+          <w:rFonts w:ascii="Times" w:hAnsi="Times"/>
+          <w:color w:val="000000"/>
+          <w:rPrChange w:id="40" w:author="Michael C Frank" w:date="2014-04-25T13:39:00Z">
+            <w:rPr>
+              <w:color w:val="000000"/>
+            </w:rPr>
+          </w:rPrChange>
+        </w:rPr>
+        <w:t xml:space="preserve">he mechanisms </w:t>
+      </w:r>
+      <w:del w:id="41" w:author="Michael C Frank" w:date="2014-04-25T13:36:00Z">
+        <w:r>
+          <w:rPr>
+            <w:rFonts w:ascii="Times" w:hAnsi="Times"/>
+            <w:color w:val="000000"/>
+            <w:rPrChange w:id="42" w:author="Michael C Frank" w:date="2014-04-25T13:39:00Z">
+              <w:rPr>
+                <w:color w:val="000000"/>
+              </w:rPr>
+            </w:rPrChange>
+          </w:rPr>
+          <w:delText xml:space="preserve">humans use </w:delText>
+        </w:r>
+      </w:del>
+      <w:ins w:id="43" w:author="Michael C Frank" w:date="2014-04-25T13:36:00Z">
+        <w:r>
+          <w:rPr>
+            <w:rFonts w:ascii="Times" w:hAnsi="Times"/>
+            <w:color w:val="000000"/>
+            <w:rPrChange w:id="44" w:author="Michael C Frank" w:date="2014-04-25T13:39:00Z">
+              <w:rPr>
+                <w:color w:val="000000"/>
+              </w:rPr>
+            </w:rPrChange>
+          </w:rPr>
+          <w:t xml:space="preserve">used </w:t>
+        </w:r>
+      </w:ins>
+      <w:r>
+        <w:rPr>
+          <w:rFonts w:ascii="Times" w:hAnsi="Times"/>
+          <w:color w:val="000000"/>
+          <w:rPrChange w:id="45" w:author="Michael C Frank" w:date="2014-04-25T13:39:00Z">
+            <w:rPr>
+              <w:color w:val="000000"/>
+            </w:rPr>
+          </w:rPrChange>
+        </w:rPr>
+        <w:t xml:space="preserve">to learn </w:t>
+      </w:r>
+      <w:ins w:id="46" w:author="Michael C Frank" w:date="2014-04-25T13:36:00Z">
+        <w:r>
+          <w:rPr>
+            <w:rFonts w:ascii="Times" w:hAnsi="Times"/>
+            <w:color w:val="000000"/>
+            <w:rPrChange w:id="47" w:author="Michael C Frank" w:date="2014-04-25T13:39:00Z">
+              <w:rPr>
+                <w:color w:val="000000"/>
+              </w:rPr>
+            </w:rPrChange>
+          </w:rPr>
+          <w:t xml:space="preserve">the meanings of </w:t>
+        </w:r>
+      </w:ins>
+      <w:r>
+        <w:rPr>
+          <w:rFonts w:ascii="Times" w:hAnsi="Times"/>
+          <w:color w:val="000000"/>
+          <w:rPrChange w:id="48" w:author="Michael C Frank" w:date="2014-04-25T13:39:00Z">
+            <w:rPr>
+              <w:color w:val="000000"/>
+            </w:rPr>
+          </w:rPrChange>
+        </w:rPr>
+        <w:t>words</w:t>
+      </w:r>
+      <w:del w:id="49" w:author="Michael C Frank" w:date="2014-04-25T13:36:00Z">
+        <w:r>
+          <w:rPr>
+            <w:rFonts w:ascii="Times" w:hAnsi="Times"/>
+            <w:color w:val="000000"/>
+            <w:rPrChange w:id="50" w:author="Michael C Frank" w:date="2014-04-25T13:39:00Z">
+              <w:rPr>
+                <w:color w:val="000000"/>
+              </w:rPr>
+            </w:rPrChange>
+          </w:rPr>
+          <w:delText>’ meanings</w:delText>
+        </w:r>
+      </w:del>
+      <w:r>
+        <w:rPr>
+          <w:rFonts w:ascii="Times" w:hAnsi="Times"/>
+          <w:color w:val="000000"/>
+          <w:rPrChange w:id="51" w:author="Michael C Frank" w:date="2014-04-25T13:39:00Z">
+            <w:rPr>
+              <w:color w:val="000000"/>
+            </w:rPr>
+          </w:rPrChange>
+        </w:rPr>
+        <w:t xml:space="preserve"> from ambiguous </w:t>
+      </w:r>
+      <w:del w:id="52" w:author="Michael C Frank" w:date="2014-04-25T13:36:00Z">
+        <w:r>
+          <w:rPr>
+            <w:rFonts w:ascii="Times" w:hAnsi="Times"/>
+            <w:color w:val="000000"/>
+            <w:rPrChange w:id="53" w:author="Michael C Frank" w:date="2014-04-25T13:39:00Z">
+              <w:rPr>
+                <w:color w:val="000000"/>
+              </w:rPr>
+            </w:rPrChange>
+          </w:rPr>
+          <w:delText>situations</w:delText>
+        </w:r>
+      </w:del>
+      <w:ins w:id="54" w:author="Michael C Frank" w:date="2014-04-25T13:36:00Z">
+        <w:r>
+          <w:rPr>
+            <w:rFonts w:ascii="Times" w:hAnsi="Times"/>
+            <w:color w:val="000000"/>
+            <w:rPrChange w:id="55" w:author="Michael C Frank" w:date="2014-04-25T13:39:00Z">
+              <w:rPr>
+                <w:color w:val="000000"/>
+              </w:rPr>
+            </w:rPrChange>
+          </w:rPr>
+          <w:t xml:space="preserve">language </w:t>
+        </w:r>
+      </w:ins>
+      <w:ins w:id="56" w:author="Michael C Frank" w:date="2014-04-25T13:37:00Z">
+        <w:r>
+          <w:rPr>
+            <w:rFonts w:ascii="Times" w:hAnsi="Times"/>
+            <w:color w:val="000000"/>
+            <w:rPrChange w:id="57" w:author="Michael C Frank" w:date="2014-04-25T13:39:00Z">
+              <w:rPr>
+                <w:color w:val="000000"/>
+              </w:rPr>
+            </w:rPrChange>
+          </w:rPr>
+          <w:t>input</w:t>
+        </w:r>
+      </w:ins>
+      <w:r>
+        <w:rPr>
+          <w:rFonts w:ascii="Times" w:hAnsi="Times"/>
+          <w:color w:val="000000"/>
+          <w:rPrChange w:id="58" w:author="Michael C Frank" w:date="2014-04-25T13:39:00Z">
+            <w:rPr>
+              <w:color w:val="000000"/>
+            </w:rPr>
+          </w:rPrChange>
+        </w:rPr>
+        <w:t xml:space="preserve">. </w:t>
+      </w:r>
     </w:p>
     <w:p>
       <w:pPr>
-        <w:rPr>
-          <w:color w:val="000000"/>
-        </w:rPr>
+        <w:spacing w:after="0" w:line="240" w:lineRule="auto"/>
+        <w:rPr>
+          <w:ins w:id="59" w:author="Michael C Frank" w:date="2014-04-25T13:40:00Z"/>
+          <w:rFonts w:ascii="Times" w:hAnsi="Times"/>
+          <w:color w:val="000000"/>
+        </w:rPr>
+        <w:pPrChange w:id="60" w:author="Michael C Frank" w:date="2014-04-25T13:40:00Z">
+          <w:pPr>
+            <w:ind w:firstLine="720"/>
+          </w:pPr>
+        </w:pPrChange>
       </w:pPr>
-      <w:r>
-        <w:rPr>
-          <w:color w:val="000000"/>
-        </w:rPr>
-        <w:t>We also plan to release all materials, data, and code for the model presented in this paper.</w:t>
-      </w:r>
-      <w:r>
-        <w:rPr>
-          <w:color w:val="000000"/>
-        </w:rPr>
-        <w:t xml:space="preserve"> </w:t>
-      </w:r>
     </w:p>
     <w:p>
       <w:pPr>
-        <w:contextualSpacing/>
-        <w:rPr>
-          <w:color w:val="000000"/>
-        </w:rPr>
+        <w:spacing w:after="0" w:line="240" w:lineRule="auto"/>
+        <w:rPr>
+          <w:rFonts w:ascii="Times" w:hAnsi="Times"/>
+          <w:color w:val="000000"/>
+          <w:rPrChange w:id="61" w:author="Michael C Frank" w:date="2014-04-25T13:39:00Z">
+            <w:rPr>
+              <w:color w:val="000000"/>
+            </w:rPr>
+          </w:rPrChange>
+        </w:rPr>
+        <w:pPrChange w:id="62" w:author="Michael C Frank" w:date="2014-04-25T13:40:00Z">
+          <w:pPr>
+            <w:ind w:firstLine="720"/>
+          </w:pPr>
+        </w:pPrChange>
       </w:pPr>
       <w:r>
         <w:rPr>
-          <w:color w:val="000000"/>
-        </w:rPr>
-        <w:t>Thank you very much for your consideration,</w:t>
+          <w:rFonts w:ascii="Times" w:hAnsi="Times"/>
+          <w:color w:val="000000"/>
+          <w:rPrChange w:id="63" w:author="Michael C Frank" w:date="2014-04-25T13:39:00Z">
+            <w:rPr>
+              <w:color w:val="000000"/>
+            </w:rPr>
+          </w:rPrChange>
+        </w:rPr>
+        <w:t xml:space="preserve">Across </w:t>
+      </w:r>
+      <w:del w:id="64" w:author="Michael C Frank" w:date="2014-04-25T13:37:00Z">
+        <w:r>
+          <w:rPr>
+            <w:rFonts w:ascii="Times" w:hAnsi="Times"/>
+            <w:color w:val="000000"/>
+            <w:rPrChange w:id="65" w:author="Michael C Frank" w:date="2014-04-25T13:39:00Z">
+              <w:rPr>
+                <w:color w:val="000000"/>
+              </w:rPr>
+            </w:rPrChange>
+          </w:rPr>
+          <w:delText>a number of problems in</w:delText>
+        </w:r>
+      </w:del>
+      <w:ins w:id="66" w:author="Michael C Frank" w:date="2014-04-25T13:37:00Z">
+        <w:r>
+          <w:rPr>
+            <w:rFonts w:ascii="Times" w:hAnsi="Times"/>
+            <w:color w:val="000000"/>
+            <w:rPrChange w:id="67" w:author="Michael C Frank" w:date="2014-04-25T13:39:00Z">
+              <w:rPr>
+                <w:color w:val="000000"/>
+              </w:rPr>
+            </w:rPrChange>
+          </w:rPr>
+          <w:t>the broader field of</w:t>
+        </w:r>
+      </w:ins>
+      <w:r>
+        <w:rPr>
+          <w:rFonts w:ascii="Times" w:hAnsi="Times"/>
+          <w:color w:val="000000"/>
+          <w:rPrChange w:id="68" w:author="Michael C Frank" w:date="2014-04-25T13:39:00Z">
+            <w:rPr>
+              <w:color w:val="000000"/>
+            </w:rPr>
+          </w:rPrChange>
+        </w:rPr>
+        <w:t xml:space="preserve"> language acquisition, there is significant debate about the </w:t>
+      </w:r>
+      <w:r>
+        <w:rPr>
+          <w:rFonts w:ascii="Times" w:hAnsi="Times"/>
+          <w:color w:val="000000"/>
+          <w:rPrChange w:id="69" w:author="Michael C Frank" w:date="2014-04-25T13:39:00Z">
+            <w:rPr>
+              <w:color w:val="000000"/>
+            </w:rPr>
+          </w:rPrChange>
+        </w:rPr>
+        <w:t xml:space="preserve">processes humans use to learn from the statistics of their language environments. </w:t>
+      </w:r>
+      <w:r>
+        <w:rPr>
+          <w:rFonts w:ascii="Times" w:hAnsi="Times"/>
+          <w:color w:val="000000"/>
+          <w:rPrChange w:id="70" w:author="Michael C Frank" w:date="2014-04-25T13:39:00Z">
+            <w:rPr>
+              <w:color w:val="000000"/>
+            </w:rPr>
+          </w:rPrChange>
+        </w:rPr>
+        <w:t>We focus on one sub-problem</w:t>
+      </w:r>
+      <w:del w:id="71" w:author="Michael C Frank" w:date="2014-04-25T13:37:00Z">
+        <w:r>
+          <w:rPr>
+            <w:rFonts w:ascii="Times" w:hAnsi="Times"/>
+            <w:color w:val="000000"/>
+            <w:rPrChange w:id="72" w:author="Michael C Frank" w:date="2014-04-25T13:39:00Z">
+              <w:rPr>
+                <w:color w:val="000000"/>
+              </w:rPr>
+            </w:rPrChange>
+          </w:rPr>
+          <w:delText>--</w:delText>
+        </w:r>
+      </w:del>
+      <w:ins w:id="73" w:author="Michael C Frank" w:date="2014-04-25T13:37:00Z">
+        <w:r>
+          <w:rPr>
+            <w:rFonts w:ascii="Times" w:hAnsi="Times"/>
+            <w:color w:val="000000"/>
+            <w:rPrChange w:id="74" w:author="Michael C Frank" w:date="2014-04-25T13:39:00Z">
+              <w:rPr>
+                <w:color w:val="000000"/>
+              </w:rPr>
+            </w:rPrChange>
+          </w:rPr>
+          <w:t>—</w:t>
+        </w:r>
+      </w:ins>
+      <w:del w:id="75" w:author="Michael C Frank" w:date="2014-04-25T13:37:00Z">
+        <w:r>
+          <w:rPr>
+            <w:rFonts w:ascii="Times" w:hAnsi="Times"/>
+            <w:color w:val="000000"/>
+            <w:rPrChange w:id="76" w:author="Michael C Frank" w:date="2014-04-25T13:39:00Z">
+              <w:rPr>
+                <w:color w:val="000000"/>
+              </w:rPr>
+            </w:rPrChange>
+          </w:rPr>
+          <w:delText>-</w:delText>
+        </w:r>
+      </w:del>
+      <w:r>
+        <w:rPr>
+          <w:rFonts w:ascii="Times" w:hAnsi="Times"/>
+          <w:color w:val="000000"/>
+          <w:rPrChange w:id="77" w:author="Michael C Frank" w:date="2014-04-25T13:39:00Z">
+            <w:rPr>
+              <w:color w:val="000000"/>
+            </w:rPr>
+          </w:rPrChange>
+        </w:rPr>
+        <w:t>learning the meanings of concrete nouns</w:t>
+      </w:r>
+      <w:del w:id="78" w:author="Michael C Frank" w:date="2014-04-25T13:37:00Z">
+        <w:r>
+          <w:rPr>
+            <w:rFonts w:ascii="Times" w:hAnsi="Times"/>
+            <w:color w:val="000000"/>
+            <w:rPrChange w:id="79" w:author="Michael C Frank" w:date="2014-04-25T13:39:00Z">
+              <w:rPr>
+                <w:color w:val="000000"/>
+              </w:rPr>
+            </w:rPrChange>
+          </w:rPr>
+          <w:delText>--</w:delText>
+        </w:r>
+      </w:del>
+      <w:ins w:id="80" w:author="Michael C Frank" w:date="2014-04-25T13:37:00Z">
+        <w:r>
+          <w:rPr>
+            <w:rFonts w:ascii="Times" w:hAnsi="Times"/>
+            <w:color w:val="000000"/>
+            <w:rPrChange w:id="81" w:author="Michael C Frank" w:date="2014-04-25T13:39:00Z">
+              <w:rPr>
+                <w:color w:val="000000"/>
+              </w:rPr>
+            </w:rPrChange>
+          </w:rPr>
+          <w:t>—</w:t>
+        </w:r>
+      </w:ins>
+      <w:del w:id="82" w:author="Michael C Frank" w:date="2014-04-25T13:37:00Z">
+        <w:r>
+          <w:rPr>
+            <w:rFonts w:ascii="Times" w:hAnsi="Times"/>
+            <w:color w:val="000000"/>
+            <w:rPrChange w:id="83" w:author="Michael C Frank" w:date="2014-04-25T13:39:00Z">
+              <w:rPr>
+                <w:color w:val="000000"/>
+              </w:rPr>
+            </w:rPrChange>
+          </w:rPr>
+          <w:delText>-</w:delText>
+        </w:r>
+      </w:del>
+      <w:r>
+        <w:rPr>
+          <w:rFonts w:ascii="Times" w:hAnsi="Times"/>
+          <w:color w:val="000000"/>
+          <w:rPrChange w:id="84" w:author="Michael C Frank" w:date="2014-04-25T13:39:00Z">
+            <w:rPr>
+              <w:color w:val="000000"/>
+            </w:rPr>
+          </w:rPrChange>
+        </w:rPr>
+        <w:t xml:space="preserve">to show that these debates </w:t>
+      </w:r>
+      <w:r>
+        <w:rPr>
+          <w:rFonts w:ascii="Times" w:hAnsi="Times"/>
+          <w:color w:val="000000"/>
+          <w:rPrChange w:id="85" w:author="Michael C Frank" w:date="2014-04-25T13:39:00Z">
+            <w:rPr>
+              <w:color w:val="000000"/>
+            </w:rPr>
+          </w:rPrChange>
+        </w:rPr>
+        <w:t xml:space="preserve">are </w:t>
+      </w:r>
+      <w:r>
+        <w:rPr>
+          <w:rFonts w:ascii="Times" w:hAnsi="Times"/>
+          <w:color w:val="000000"/>
+          <w:rPrChange w:id="86" w:author="Michael C Frank" w:date="2014-04-25T13:39:00Z">
+            <w:rPr>
+              <w:color w:val="000000"/>
+            </w:rPr>
+          </w:rPrChange>
+        </w:rPr>
+        <w:t xml:space="preserve">likely </w:t>
+      </w:r>
+      <w:r>
+        <w:rPr>
+          <w:rFonts w:ascii="Times" w:hAnsi="Times"/>
+          <w:color w:val="000000"/>
+          <w:rPrChange w:id="87" w:author="Michael C Frank" w:date="2014-04-25T13:39:00Z">
+            <w:rPr>
+              <w:color w:val="000000"/>
+            </w:rPr>
+          </w:rPrChange>
+        </w:rPr>
+        <w:t>ill</w:t>
+      </w:r>
+      <w:r>
+        <w:rPr>
+          <w:rFonts w:ascii="Times" w:hAnsi="Times"/>
+          <w:color w:val="000000"/>
+          <w:rPrChange w:id="88" w:author="Michael C Frank" w:date="2014-04-25T13:39:00Z">
+            <w:rPr>
+              <w:color w:val="000000"/>
+            </w:rPr>
+          </w:rPrChange>
+        </w:rPr>
+        <w:t>-posed</w:t>
+      </w:r>
+      <w:r>
+        <w:rPr>
+          <w:rFonts w:ascii="Times" w:hAnsi="Times"/>
+          <w:color w:val="000000"/>
+          <w:rPrChange w:id="89" w:author="Michael C Frank" w:date="2014-04-25T13:39:00Z">
+            <w:rPr>
+              <w:color w:val="000000"/>
+            </w:rPr>
+          </w:rPrChange>
+        </w:rPr>
+        <w:t xml:space="preserve">. We </w:t>
+      </w:r>
+      <w:r>
+        <w:rPr>
+          <w:rFonts w:ascii="Times" w:hAnsi="Times"/>
+          <w:color w:val="000000"/>
+          <w:rPrChange w:id="90" w:author="Michael C Frank" w:date="2014-04-25T13:39:00Z">
+            <w:rPr>
+              <w:color w:val="000000"/>
+            </w:rPr>
+          </w:rPrChange>
+        </w:rPr>
+        <w:t>present a unify</w:t>
+      </w:r>
+      <w:ins w:id="91" w:author="Michael C Frank" w:date="2014-04-25T13:37:00Z">
+        <w:r>
+          <w:rPr>
+            <w:rFonts w:ascii="Times" w:hAnsi="Times"/>
+            <w:color w:val="000000"/>
+            <w:rPrChange w:id="92" w:author="Michael C Frank" w:date="2014-04-25T13:39:00Z">
+              <w:rPr>
+                <w:color w:val="000000"/>
+              </w:rPr>
+            </w:rPrChange>
+          </w:rPr>
+          <w:t>ing</w:t>
+        </w:r>
+      </w:ins>
+      <w:r>
+        <w:rPr>
+          <w:rFonts w:ascii="Times" w:hAnsi="Times"/>
+          <w:color w:val="000000"/>
+          <w:rPrChange w:id="93" w:author="Michael C Frank" w:date="2014-04-25T13:39:00Z">
+            <w:rPr>
+              <w:color w:val="000000"/>
+            </w:rPr>
+          </w:rPrChange>
+        </w:rPr>
+        <w:t xml:space="preserve"> framework that accounts for </w:t>
+      </w:r>
+      <w:del w:id="94" w:author="Michael C Frank" w:date="2014-04-25T13:37:00Z">
+        <w:r>
+          <w:rPr>
+            <w:rFonts w:ascii="Times" w:hAnsi="Times"/>
+            <w:color w:val="000000"/>
+            <w:rPrChange w:id="95" w:author="Michael C Frank" w:date="2014-04-25T13:39:00Z">
+              <w:rPr>
+                <w:color w:val="000000"/>
+              </w:rPr>
+            </w:rPrChange>
+          </w:rPr>
+          <w:delText xml:space="preserve">previously-contentious </w:delText>
+        </w:r>
+      </w:del>
+      <w:ins w:id="96" w:author="Michael C Frank" w:date="2014-04-25T13:37:00Z">
+        <w:r>
+          <w:rPr>
+            <w:rFonts w:ascii="Times" w:hAnsi="Times"/>
+            <w:color w:val="000000"/>
+            <w:rPrChange w:id="97" w:author="Michael C Frank" w:date="2014-04-25T13:39:00Z">
+              <w:rPr>
+                <w:color w:val="000000"/>
+              </w:rPr>
+            </w:rPrChange>
+          </w:rPr>
+          <w:t xml:space="preserve">previous </w:t>
+        </w:r>
+      </w:ins>
+      <w:r>
+        <w:rPr>
+          <w:rFonts w:ascii="Times" w:hAnsi="Times"/>
+          <w:color w:val="000000"/>
+          <w:rPrChange w:id="98" w:author="Michael C Frank" w:date="2014-04-25T13:39:00Z">
+            <w:rPr>
+              <w:color w:val="000000"/>
+            </w:rPr>
+          </w:rPrChange>
+        </w:rPr>
+        <w:t xml:space="preserve">data and also makes near-perfect quantitative predictions about a large </w:t>
+      </w:r>
+      <w:del w:id="99" w:author="Michael C Frank" w:date="2014-04-25T13:38:00Z">
+        <w:r>
+          <w:rPr>
+            <w:rFonts w:ascii="Times" w:hAnsi="Times"/>
+            <w:color w:val="000000"/>
+            <w:rPrChange w:id="100" w:author="Michael C Frank" w:date="2014-04-25T13:39:00Z">
+              <w:rPr>
+                <w:color w:val="000000"/>
+              </w:rPr>
+            </w:rPrChange>
+          </w:rPr>
+          <w:delText xml:space="preserve">set of </w:delText>
+        </w:r>
+      </w:del>
+      <w:r>
+        <w:rPr>
+          <w:rFonts w:ascii="Times" w:hAnsi="Times"/>
+          <w:color w:val="000000"/>
+          <w:rPrChange w:id="101" w:author="Michael C Frank" w:date="2014-04-25T13:39:00Z">
+            <w:rPr>
+              <w:color w:val="000000"/>
+            </w:rPr>
+          </w:rPrChange>
+        </w:rPr>
+        <w:t>novel data</w:t>
+      </w:r>
+      <w:ins w:id="102" w:author="Michael C Frank" w:date="2014-04-25T13:38:00Z">
+        <w:r>
+          <w:rPr>
+            <w:rFonts w:ascii="Times" w:hAnsi="Times"/>
+            <w:color w:val="000000"/>
+            <w:rPrChange w:id="103" w:author="Michael C Frank" w:date="2014-04-25T13:39:00Z">
+              <w:rPr>
+                <w:color w:val="000000"/>
+              </w:rPr>
+            </w:rPrChange>
+          </w:rPr>
+          <w:t>set</w:t>
+        </w:r>
+      </w:ins>
+      <w:r>
+        <w:rPr>
+          <w:rFonts w:ascii="Times" w:hAnsi="Times"/>
+          <w:color w:val="000000"/>
+          <w:rPrChange w:id="104" w:author="Michael C Frank" w:date="2014-04-25T13:39:00Z">
+            <w:rPr>
+              <w:color w:val="000000"/>
+            </w:rPr>
+          </w:rPrChange>
+        </w:rPr>
+        <w:t xml:space="preserve"> </w:t>
+      </w:r>
+      <w:ins w:id="105" w:author="Michael C Frank" w:date="2014-04-25T13:38:00Z">
+        <w:r>
+          <w:rPr>
+            <w:rFonts w:ascii="Times" w:hAnsi="Times"/>
+            <w:color w:val="000000"/>
+            <w:rPrChange w:id="106" w:author="Michael C Frank" w:date="2014-04-25T13:39:00Z">
+              <w:rPr>
+                <w:color w:val="000000"/>
+              </w:rPr>
+            </w:rPrChange>
+          </w:rPr>
+          <w:t>that we present in the paper</w:t>
+        </w:r>
+      </w:ins>
+      <w:del w:id="107" w:author="Michael C Frank" w:date="2014-04-25T13:38:00Z">
+        <w:r>
+          <w:rPr>
+            <w:rFonts w:ascii="Times" w:hAnsi="Times"/>
+            <w:color w:val="000000"/>
+            <w:rPrChange w:id="108" w:author="Michael C Frank" w:date="2014-04-25T13:39:00Z">
+              <w:rPr>
+                <w:color w:val="000000"/>
+              </w:rPr>
+            </w:rPrChange>
+          </w:rPr>
+          <w:delText>presented here</w:delText>
+        </w:r>
+      </w:del>
+      <w:r>
+        <w:rPr>
+          <w:rFonts w:ascii="Times" w:hAnsi="Times"/>
+          <w:color w:val="000000"/>
+          <w:rPrChange w:id="109" w:author="Michael C Frank" w:date="2014-04-25T13:39:00Z">
+            <w:rPr>
+              <w:color w:val="000000"/>
+            </w:rPr>
+          </w:rPrChange>
+        </w:rPr>
+        <w:t>.</w:t>
       </w:r>
     </w:p>
     <w:p>
       <w:pPr>
+        <w:spacing w:after="0" w:line="240" w:lineRule="auto"/>
+        <w:rPr>
+          <w:ins w:id="110" w:author="Michael C Frank" w:date="2014-04-25T13:40:00Z"/>
+          <w:rFonts w:ascii="Times" w:hAnsi="Times"/>
+          <w:color w:val="000000"/>
+        </w:rPr>
+        <w:pPrChange w:id="111" w:author="Michael C Frank" w:date="2014-04-25T13:40:00Z">
+          <w:pPr/>
+        </w:pPrChange>
+      </w:pPr>
+    </w:p>
+    <w:p>
+      <w:pPr>
+        <w:spacing w:after="0" w:line="240" w:lineRule="auto"/>
+        <w:rPr>
+          <w:rFonts w:ascii="Times" w:hAnsi="Times"/>
+          <w:color w:val="000000"/>
+          <w:rPrChange w:id="112" w:author="Michael C Frank" w:date="2014-04-25T13:39:00Z">
+            <w:rPr>
+              <w:color w:val="000000"/>
+            </w:rPr>
+          </w:rPrChange>
+        </w:rPr>
+        <w:pPrChange w:id="113" w:author="Michael C Frank" w:date="2014-04-25T13:40:00Z">
+          <w:pPr/>
+        </w:pPrChange>
+      </w:pPr>
+      <w:r>
+        <w:rPr>
+          <w:rFonts w:ascii="Times" w:hAnsi="Times"/>
+          <w:color w:val="000000"/>
+          <w:rPrChange w:id="114" w:author="Michael C Frank" w:date="2014-04-25T13:39:00Z">
+            <w:rPr>
+              <w:color w:val="000000"/>
+            </w:rPr>
+          </w:rPrChange>
+        </w:rPr>
+        <w:t>We would like to suggest Richard Shiffrin, Richard Aslin, and John Anderson as potential editors for this paper. Professors Shiffrin and Anderson are both experts in the analysis of human memory as well as the kinds of computational models we present here. Professor Aslin is an expert in the domain of early language learning and thus well-positioned to determine the value of the contribution</w:t>
+      </w:r>
+      <w:ins w:id="115" w:author="Michael C Frank" w:date="2014-04-25T13:38:00Z">
+        <w:r>
+          <w:rPr>
+            <w:rFonts w:ascii="Times" w:hAnsi="Times"/>
+            <w:color w:val="000000"/>
+            <w:rPrChange w:id="116" w:author="Michael C Frank" w:date="2014-04-25T13:39:00Z">
+              <w:rPr>
+                <w:color w:val="000000"/>
+              </w:rPr>
+            </w:rPrChange>
+          </w:rPr>
+          <w:t>s in the current work</w:t>
+        </w:r>
+      </w:ins>
+      <w:del w:id="117" w:author="Michael C Frank" w:date="2014-04-25T13:38:00Z">
+        <w:r>
+          <w:rPr>
+            <w:rFonts w:ascii="Times" w:hAnsi="Times"/>
+            <w:color w:val="000000"/>
+            <w:rPrChange w:id="118" w:author="Michael C Frank" w:date="2014-04-25T13:39:00Z">
+              <w:rPr>
+                <w:color w:val="000000"/>
+              </w:rPr>
+            </w:rPrChange>
+          </w:rPr>
+          <w:delText xml:space="preserve"> presented her</w:delText>
+        </w:r>
+      </w:del>
+      <w:r>
+        <w:rPr>
+          <w:rFonts w:ascii="Times" w:hAnsi="Times"/>
+          <w:color w:val="000000"/>
+          <w:rPrChange w:id="119" w:author="Michael C Frank" w:date="2014-04-25T13:39:00Z">
+            <w:rPr>
+              <w:color w:val="000000"/>
+            </w:rPr>
+          </w:rPrChange>
+        </w:rPr>
+        <w:t>.</w:t>
+      </w:r>
+    </w:p>
+    <w:p>
+      <w:pPr>
+        <w:spacing w:after="0" w:line="240" w:lineRule="auto"/>
+        <w:rPr>
+          <w:ins w:id="120" w:author="Michael C Frank" w:date="2014-04-25T13:40:00Z"/>
+          <w:rFonts w:ascii="Times" w:hAnsi="Times"/>
+          <w:color w:val="000000"/>
+        </w:rPr>
+        <w:pPrChange w:id="121" w:author="Michael C Frank" w:date="2014-04-25T13:40:00Z">
+          <w:pPr/>
+        </w:pPrChange>
+      </w:pPr>
+    </w:p>
+    <w:p>
+      <w:pPr>
+        <w:spacing w:after="0" w:line="240" w:lineRule="auto"/>
+        <w:rPr>
+          <w:del w:id="122" w:author="Michael C Frank" w:date="2014-04-25T13:37:00Z"/>
+          <w:rFonts w:ascii="Times" w:hAnsi="Times"/>
+          <w:color w:val="000000"/>
+          <w:rPrChange w:id="123" w:author="Michael C Frank" w:date="2014-04-25T13:39:00Z">
+            <w:rPr>
+              <w:del w:id="124" w:author="Michael C Frank" w:date="2014-04-25T13:37:00Z"/>
+              <w:color w:val="000000"/>
+            </w:rPr>
+          </w:rPrChange>
+        </w:rPr>
+        <w:pPrChange w:id="125" w:author="Michael C Frank" w:date="2014-04-25T13:40:00Z">
+          <w:pPr/>
+        </w:pPrChange>
+      </w:pPr>
+      <w:r>
+        <w:rPr>
+          <w:rFonts w:ascii="Times" w:hAnsi="Times"/>
+          <w:color w:val="000000"/>
+          <w:rPrChange w:id="126" w:author="Michael C Frank" w:date="2014-04-25T13:39:00Z">
+            <w:rPr>
+              <w:color w:val="000000"/>
+            </w:rPr>
+          </w:rPrChange>
+        </w:rPr>
+        <w:t>We also plan to release all materials, data, and code for the model presented in this paper.</w:t>
+      </w:r>
+      <w:r>
+        <w:rPr>
+          <w:rFonts w:ascii="Times" w:hAnsi="Times"/>
+          <w:color w:val="000000"/>
+          <w:rPrChange w:id="127" w:author="Michael C Frank" w:date="2014-04-25T13:39:00Z">
+            <w:rPr>
+              <w:color w:val="000000"/>
+            </w:rPr>
+          </w:rPrChange>
+        </w:rPr>
+        <w:t xml:space="preserve"> </w:t>
+      </w:r>
+      <w:ins w:id="128" w:author="Michael C Frank" w:date="2014-04-25T13:37:00Z">
+        <w:r>
+          <w:rPr>
+            <w:rFonts w:ascii="Times" w:hAnsi="Times"/>
+            <w:color w:val="000000"/>
+            <w:rPrChange w:id="129" w:author="Michael C Frank" w:date="2014-04-25T13:39:00Z">
+              <w:rPr>
+                <w:color w:val="000000"/>
+              </w:rPr>
+            </w:rPrChange>
+          </w:rPr>
+          <w:t xml:space="preserve"> </w:t>
+        </w:r>
+      </w:ins>
+    </w:p>
+    <w:p>
+      <w:pPr>
+        <w:spacing w:after="0" w:line="240" w:lineRule="auto"/>
+        <w:rPr>
+          <w:ins w:id="130" w:author="Michael C Frank" w:date="2014-04-25T13:40:00Z"/>
+          <w:rFonts w:ascii="Times" w:hAnsi="Times"/>
+          <w:color w:val="000000"/>
+        </w:rPr>
+        <w:pPrChange w:id="131" w:author="Michael C Frank" w:date="2014-04-25T13:40:00Z">
+          <w:pPr/>
+        </w:pPrChange>
+      </w:pPr>
+      <w:ins w:id="132" w:author="Michael C Frank" w:date="2014-04-25T13:40:00Z">
+        <w:r>
+          <w:rPr>
+            <w:rFonts w:ascii="Times" w:hAnsi="Times"/>
+            <w:color w:val="000000"/>
+          </w:rPr>
+          <w:t xml:space="preserve">We have provided a link </w:t>
+        </w:r>
+      </w:ins>
+      <w:ins w:id="133" w:author="Michael C Frank" w:date="2014-04-25T13:41:00Z">
+        <w:r>
+          <w:rPr>
+            <w:rFonts w:ascii="Times" w:hAnsi="Times"/>
+            <w:color w:val="000000"/>
+          </w:rPr>
+          <w:t xml:space="preserve">in the manuscript </w:t>
+        </w:r>
+      </w:ins>
+      <w:ins w:id="134" w:author="Michael C Frank" w:date="2014-04-25T13:40:00Z">
+        <w:r>
+          <w:rPr>
+            <w:rFonts w:ascii="Times" w:hAnsi="Times"/>
+            <w:color w:val="000000"/>
+          </w:rPr>
+          <w:t>to an online repository containing code and data from the analyses we report, but we are open to other data archiving solutions as well.</w:t>
+        </w:r>
+      </w:ins>
+    </w:p>
+    <w:p>
+      <w:pPr>
+        <w:spacing w:after="0" w:line="240" w:lineRule="auto"/>
+        <w:rPr>
+          <w:ins w:id="135" w:author="Michael C Frank" w:date="2014-04-25T13:37:00Z"/>
+          <w:rFonts w:ascii="Times" w:hAnsi="Times"/>
+          <w:color w:val="000000"/>
+          <w:rPrChange w:id="136" w:author="Michael C Frank" w:date="2014-04-25T13:39:00Z">
+            <w:rPr>
+              <w:ins w:id="137" w:author="Michael C Frank" w:date="2014-04-25T13:37:00Z"/>
+              <w:color w:val="000000"/>
+            </w:rPr>
+          </w:rPrChange>
+        </w:rPr>
+        <w:pPrChange w:id="138" w:author="Michael C Frank" w:date="2014-04-25T13:40:00Z">
+          <w:pPr/>
+        </w:pPrChange>
+      </w:pPr>
+    </w:p>
+    <w:p>
+      <w:pPr>
+        <w:spacing w:after="0" w:line="240" w:lineRule="auto"/>
+        <w:rPr>
+          <w:del w:id="139" w:author="Michael C Frank" w:date="2014-04-25T13:39:00Z"/>
+          <w:rFonts w:ascii="Times" w:hAnsi="Times"/>
+          <w:color w:val="000000"/>
+          <w:rPrChange w:id="140" w:author="Michael C Frank" w:date="2014-04-25T13:39:00Z">
+            <w:rPr>
+              <w:del w:id="141" w:author="Michael C Frank" w:date="2014-04-25T13:39:00Z"/>
+              <w:color w:val="000000"/>
+            </w:rPr>
+          </w:rPrChange>
+        </w:rPr>
+        <w:pPrChange w:id="142" w:author="Michael C Frank" w:date="2014-04-25T13:40:00Z">
+          <w:pPr/>
+        </w:pPrChange>
+      </w:pPr>
+      <w:r>
+        <w:rPr>
+          <w:rFonts w:ascii="Times" w:hAnsi="Times"/>
+          <w:color w:val="000000"/>
+          <w:rPrChange w:id="143" w:author="Michael C Frank" w:date="2014-04-25T13:39:00Z">
+            <w:rPr>
+              <w:color w:val="000000"/>
+            </w:rPr>
+          </w:rPrChange>
+        </w:rPr>
+        <w:t>Thank you very much for your consideration,</w:t>
+      </w:r>
+    </w:p>
+    <w:p>
+      <w:pPr>
+        <w:spacing w:after="0" w:line="240" w:lineRule="auto"/>
         <w:contextualSpacing/>
         <w:rPr>
-          <w:color w:val="000000"/>
-        </w:rPr>
+          <w:ins w:id="144" w:author="Michael C Frank" w:date="2014-04-25T13:37:00Z"/>
+          <w:rFonts w:ascii="Times" w:hAnsi="Times"/>
+          <w:color w:val="000000"/>
+          <w:rPrChange w:id="145" w:author="Michael C Frank" w:date="2014-04-25T13:39:00Z">
+            <w:rPr>
+              <w:ins w:id="146" w:author="Michael C Frank" w:date="2014-04-25T13:37:00Z"/>
+              <w:color w:val="000000"/>
+            </w:rPr>
+          </w:rPrChange>
+        </w:rPr>
+        <w:pPrChange w:id="147" w:author="Michael C Frank" w:date="2014-04-25T13:40:00Z">
+          <w:pPr>
+            <w:contextualSpacing/>
+          </w:pPr>
+        </w:pPrChange>
       </w:pPr>
-      <w:r>
-        <w:rPr>
-          <w:color w:val="000000"/>
+    </w:p>
+    <w:p>
+      <w:pPr>
+        <w:spacing w:after="0" w:line="240" w:lineRule="auto"/>
+        <w:contextualSpacing/>
+        <w:rPr>
+          <w:ins w:id="148" w:author="Michael C Frank" w:date="2014-04-25T13:40:00Z"/>
+          <w:rFonts w:ascii="Times" w:hAnsi="Times"/>
+          <w:color w:val="000000"/>
+        </w:rPr>
+        <w:pPrChange w:id="149" w:author="Michael C Frank" w:date="2014-04-25T13:40:00Z">
+          <w:pPr>
+            <w:contextualSpacing/>
+          </w:pPr>
+        </w:pPrChange>
+      </w:pPr>
+    </w:p>
+    <w:p>
+      <w:pPr>
+        <w:spacing w:after="0" w:line="240" w:lineRule="auto"/>
+        <w:contextualSpacing/>
+        <w:rPr>
+          <w:ins w:id="150" w:author="Michael C Frank" w:date="2014-04-25T13:41:00Z"/>
+          <w:rFonts w:ascii="Times" w:hAnsi="Times"/>
+          <w:color w:val="000000"/>
+        </w:rPr>
+        <w:pPrChange w:id="151" w:author="Michael C Frank" w:date="2014-04-25T13:40:00Z">
+          <w:pPr>
+            <w:contextualSpacing/>
+          </w:pPr>
+        </w:pPrChange>
+      </w:pPr>
+      <w:r>
+        <w:rPr>
+          <w:rFonts w:ascii="Times" w:hAnsi="Times"/>
+          <w:color w:val="000000"/>
+          <w:rPrChange w:id="152" w:author="Michael C Frank" w:date="2014-04-25T13:39:00Z">
+            <w:rPr>
+              <w:color w:val="000000"/>
+            </w:rPr>
+          </w:rPrChange>
         </w:rPr>
         <w:t>Daniel Yurovsky</w:t>
       </w:r>
       <w:r>
         <w:rPr>
-          <w:color w:val="000000"/>
+          <w:rFonts w:ascii="Times" w:hAnsi="Times"/>
+          <w:color w:val="000000"/>
+          <w:rPrChange w:id="153" w:author="Michael C Frank" w:date="2014-04-25T13:39:00Z">
+            <w:rPr>
+              <w:color w:val="000000"/>
+            </w:rPr>
+          </w:rPrChange>
         </w:rPr>
         <w:t xml:space="preserve"> and</w:t>
       </w:r>
       <w:r>
         <w:rPr>
-          <w:color w:val="000000"/>
+          <w:rFonts w:ascii="Times" w:hAnsi="Times"/>
+          <w:color w:val="000000"/>
+          <w:rPrChange w:id="154" w:author="Michael C Frank" w:date="2014-04-25T13:39:00Z">
+            <w:rPr>
+              <w:color w:val="000000"/>
+            </w:rPr>
+          </w:rPrChange>
         </w:rPr>
         <w:t xml:space="preserve"> </w:t>
       </w:r>
       <w:r>
         <w:rPr>
-          <w:color w:val="000000"/>
+          <w:rFonts w:ascii="Times" w:hAnsi="Times"/>
+          <w:color w:val="000000"/>
+          <w:rPrChange w:id="155" w:author="Michael C Frank" w:date="2014-04-25T13:39:00Z">
+            <w:rPr>
+              <w:color w:val="000000"/>
+            </w:rPr>
+          </w:rPrChange>
         </w:rPr>
         <w:t>Michael C. Frank</w:t>
       </w:r>
+    </w:p>
+    <w:p>
+      <w:pPr>
+        <w:spacing w:after="0" w:line="240" w:lineRule="auto"/>
+        <w:contextualSpacing/>
+        <w:rPr>
+          <w:rFonts w:ascii="Times" w:hAnsi="Times"/>
+          <w:color w:val="000000"/>
+          <w:rPrChange w:id="156" w:author="Michael C Frank" w:date="2014-04-25T13:39:00Z">
+            <w:rPr>
+              <w:color w:val="000000"/>
+            </w:rPr>
+          </w:rPrChange>
+        </w:rPr>
+        <w:pPrChange w:id="157" w:author="Michael C Frank" w:date="2014-04-25T13:40:00Z">
+          <w:pPr>
+            <w:contextualSpacing/>
+          </w:pPr>
+        </w:pPrChange>
+      </w:pPr>
+      <w:ins w:id="158" w:author="Michael C Frank" w:date="2014-04-25T13:41:00Z">
+        <w:r>
+          <w:rPr>
+            <w:rFonts w:ascii="Times" w:hAnsi="Times"/>
+            <w:color w:val="000000"/>
+          </w:rPr>
+          <w:t>Stanford University</w:t>
+        </w:r>
+      </w:ins>
+      <w:bookmarkStart w:id="159" w:name="_GoBack"/>
+      <w:bookmarkEnd w:id="159"/>
     </w:p>
     <w:sectPr>
       <w:pgSz w:w="12240" w:h="15840"/>
@@ -551,6 +1543,7 @@
   <w:style w:type="character" w:default="1" w:styleId="DefaultParagraphFont">
     <w:name w:val="Default Paragraph Font"/>
     <w:uiPriority w:val="1"/>
+    <w:semiHidden/>
     <w:unhideWhenUsed/>
   </w:style>
   <w:style w:type="table" w:default="1" w:styleId="TableNormal">
@@ -573,6 +1566,36 @@
     <w:uiPriority w:val="99"/>
     <w:semiHidden/>
     <w:unhideWhenUsed/>
+  </w:style>
+  <w:style w:type="paragraph" w:styleId="BalloonText">
+    <w:name w:val="Balloon Text"/>
+    <w:basedOn w:val="Normal"/>
+    <w:link w:val="BalloonTextChar"/>
+    <w:uiPriority w:val="99"/>
+    <w:semiHidden/>
+    <w:unhideWhenUsed/>
+    <w:rsid w:val="00E2717C"/>
+    <w:pPr>
+      <w:spacing w:after="0" w:line="240" w:lineRule="auto"/>
+    </w:pPr>
+    <w:rPr>
+      <w:rFonts w:ascii="Lucida Grande" w:hAnsi="Lucida Grande" w:cs="Lucida Grande"/>
+      <w:sz w:val="18"/>
+      <w:szCs w:val="18"/>
+    </w:rPr>
+  </w:style>
+  <w:style w:type="character" w:customStyle="1" w:styleId="BalloonTextChar">
+    <w:name w:val="Balloon Text Char"/>
+    <w:basedOn w:val="DefaultParagraphFont"/>
+    <w:link w:val="BalloonText"/>
+    <w:uiPriority w:val="99"/>
+    <w:semiHidden/>
+    <w:rsid w:val="00E2717C"/>
+    <w:rPr>
+      <w:rFonts w:ascii="Lucida Grande" w:hAnsi="Lucida Grande" w:cs="Lucida Grande"/>
+      <w:sz w:val="18"/>
+      <w:szCs w:val="18"/>
+    </w:rPr>
   </w:style>
 </w:styles>
 </file>
@@ -740,6 +1763,7 @@
   <w:style w:type="character" w:default="1" w:styleId="DefaultParagraphFont">
     <w:name w:val="Default Paragraph Font"/>
     <w:uiPriority w:val="1"/>
+    <w:semiHidden/>
     <w:unhideWhenUsed/>
   </w:style>
   <w:style w:type="table" w:default="1" w:styleId="TableNormal">
@@ -762,6 +1786,36 @@
     <w:uiPriority w:val="99"/>
     <w:semiHidden/>
     <w:unhideWhenUsed/>
+  </w:style>
+  <w:style w:type="paragraph" w:styleId="BalloonText">
+    <w:name w:val="Balloon Text"/>
+    <w:basedOn w:val="Normal"/>
+    <w:link w:val="BalloonTextChar"/>
+    <w:uiPriority w:val="99"/>
+    <w:semiHidden/>
+    <w:unhideWhenUsed/>
+    <w:rsid w:val="00E2717C"/>
+    <w:pPr>
+      <w:spacing w:after="0" w:line="240" w:lineRule="auto"/>
+    </w:pPr>
+    <w:rPr>
+      <w:rFonts w:ascii="Lucida Grande" w:hAnsi="Lucida Grande" w:cs="Lucida Grande"/>
+      <w:sz w:val="18"/>
+      <w:szCs w:val="18"/>
+    </w:rPr>
+  </w:style>
+  <w:style w:type="character" w:customStyle="1" w:styleId="BalloonTextChar">
+    <w:name w:val="Balloon Text Char"/>
+    <w:basedOn w:val="DefaultParagraphFont"/>
+    <w:link w:val="BalloonText"/>
+    <w:uiPriority w:val="99"/>
+    <w:semiHidden/>
+    <w:rsid w:val="00E2717C"/>
+    <w:rPr>
+      <w:rFonts w:ascii="Lucida Grande" w:hAnsi="Lucida Grande" w:cs="Lucida Grande"/>
+      <w:sz w:val="18"/>
+      <w:szCs w:val="18"/>
+    </w:rPr>
   </w:style>
 </w:styles>
 </file>

</xml_diff>